<commit_message>
Ultimate React Course: Update Section 5
</commit_message>
<xml_diff>
--- a/UltimateReactCourse/Document/1.docx
+++ b/UltimateReactCourse/Document/1.docx
@@ -1,6 +1,6 @@
 
 <file path=word/document.xml><?xml version="1.0" encoding="utf-8"?>
-<w:document xmlns:wpc="http://schemas.microsoft.com/office/word/2010/wordprocessingCanvas" xmlns:cx="http://schemas.microsoft.com/office/drawing/2014/chartex" xmlns:cx1="http://schemas.microsoft.com/office/drawing/2015/9/8/chartex" xmlns:cx2="http://schemas.microsoft.com/office/drawing/2015/10/21/chartex" xmlns:cx3="http://schemas.microsoft.com/office/drawing/2016/5/9/chartex" xmlns:cx4="http://schemas.microsoft.com/office/drawing/2016/5/10/chartex" xmlns:cx5="http://schemas.microsoft.com/office/drawing/2016/5/11/chartex" xmlns:cx6="http://schemas.microsoft.com/office/drawing/2016/5/12/chartex" xmlns:cx7="http://schemas.microsoft.com/office/drawing/2016/5/13/chartex" xmlns:cx8="http://schemas.microsoft.com/office/drawing/2016/5/14/chartex" xmlns:mc="http://schemas.openxmlformats.org/markup-compatibility/2006" xmlns:aink="http://schemas.microsoft.com/office/drawing/2016/ink" xmlns:am3d="http://schemas.microsoft.com/office/drawing/2017/model3d" xmlns:o="urn:schemas-microsoft-com:office:office" xmlns:oel="http://schemas.microsoft.com/office/2019/extlst" xmlns:r="http://schemas.openxmlformats.org/officeDocument/2006/relationships" xmlns:m="http://schemas.openxmlformats.org/officeDocument/2006/math" xmlns:v="urn:schemas-microsoft-com:vml" xmlns:wp14="http://schemas.microsoft.com/office/word/2010/wordprocessingDrawing" xmlns:wp="http://schemas.openxmlformats.org/drawingml/2006/wordprocessingDrawing" xmlns:w10="urn:schemas-microsoft-com:office:word" xmlns:w="http://schemas.openxmlformats.org/wordprocessingml/2006/main" xmlns:w14="http://schemas.microsoft.com/office/word/2010/wordml" xmlns:w15="http://schemas.microsoft.com/office/word/2012/wordml" xmlns:w16cex="http://schemas.microsoft.com/office/word/2018/wordml/cex" xmlns:w16cid="http://schemas.microsoft.com/office/word/2016/wordml/cid" xmlns:w16="http://schemas.microsoft.com/office/word/2018/wordml" xmlns:w16du="http://schemas.microsoft.com/office/word/2023/wordml/word16du" xmlns:w16sdtdh="http://schemas.microsoft.com/office/word/2020/wordml/sdtdatahash" xmlns:w16sdtfl="http://schemas.microsoft.com/office/word/2024/wordml/sdtformatlock" xmlns:w16se="http://schemas.microsoft.com/office/word/2015/wordml/symex" xmlns:wpg="http://schemas.microsoft.com/office/word/2010/wordprocessingGroup" xmlns:wpi="http://schemas.microsoft.com/office/word/2010/wordprocessingInk" xmlns:wne="http://schemas.microsoft.com/office/word/2006/wordml" xmlns:wps="http://schemas.microsoft.com/office/word/2010/wordprocessingShape" mc:Ignorable="w14 w15 w16se w16cid w16 w16cex w16sdtdh w16sdtfl w16du wp14">
+<w:document xmlns:wpc="http://schemas.microsoft.com/office/word/2010/wordprocessingCanvas" xmlns:cx="http://schemas.microsoft.com/office/drawing/2014/chartex" xmlns:mc="http://schemas.openxmlformats.org/markup-compatibility/2006" xmlns:o="urn:schemas-microsoft-com:office:office" xmlns:r="http://schemas.openxmlformats.org/officeDocument/2006/relationships" xmlns:m="http://schemas.openxmlformats.org/officeDocument/2006/math" xmlns:v="urn:schemas-microsoft-com:vml" xmlns:wp14="http://schemas.microsoft.com/office/word/2010/wordprocessingDrawing" xmlns:wp="http://schemas.openxmlformats.org/drawingml/2006/wordprocessingDrawing" xmlns:w10="urn:schemas-microsoft-com:office:word" xmlns:w="http://schemas.openxmlformats.org/wordprocessingml/2006/main" xmlns:w14="http://schemas.microsoft.com/office/word/2010/wordml" xmlns:w15="http://schemas.microsoft.com/office/word/2012/wordml" xmlns:w16se="http://schemas.microsoft.com/office/word/2015/wordml/symex" xmlns:wpg="http://schemas.microsoft.com/office/word/2010/wordprocessingGroup" xmlns:wpi="http://schemas.microsoft.com/office/word/2010/wordprocessingInk" xmlns:wne="http://schemas.microsoft.com/office/word/2006/wordml" xmlns:wps="http://schemas.microsoft.com/office/word/2010/wordprocessingShape" mc:Ignorable="w14 w15 w16se wp14">
   <w:body>
     <w:p>
       <w:pPr>
@@ -242,6 +242,120 @@
         </w:drawing>
       </w:r>
     </w:p>
+    <w:p>
+      <w:pPr>
+        <w:rPr>
+          <w:sz w:val="40"/>
+          <w:szCs w:val="40"/>
+        </w:rPr>
+      </w:pPr>
+      <w:r>
+        <w:rPr>
+          <w:sz w:val="40"/>
+          <w:szCs w:val="40"/>
+        </w:rPr>
+        <w:t>-Styling React App:</w:t>
+      </w:r>
+    </w:p>
+    <w:p>
+      <w:pPr>
+        <w:rPr>
+          <w:sz w:val="40"/>
+          <w:szCs w:val="40"/>
+        </w:rPr>
+      </w:pPr>
+      <w:r>
+        <w:rPr>
+          <w:noProof/>
+        </w:rPr>
+        <w:lastRenderedPageBreak/>
+        <w:drawing>
+          <wp:inline distT="0" distB="0" distL="0" distR="0" wp14:anchorId="15E7E6E5" wp14:editId="093F4443">
+            <wp:extent cx="5067591" cy="655509"/>
+            <wp:effectExtent l="0" t="0" r="0" b="0"/>
+            <wp:docPr id="1" name="Picture 1"/>
+            <wp:cNvGraphicFramePr>
+              <a:graphicFrameLocks xmlns:a="http://schemas.openxmlformats.org/drawingml/2006/main" noChangeAspect="1"/>
+            </wp:cNvGraphicFramePr>
+            <a:graphic xmlns:a="http://schemas.openxmlformats.org/drawingml/2006/main">
+              <a:graphicData uri="http://schemas.openxmlformats.org/drawingml/2006/picture">
+                <pic:pic xmlns:pic="http://schemas.openxmlformats.org/drawingml/2006/picture">
+                  <pic:nvPicPr>
+                    <pic:cNvPr id="1" name=""/>
+                    <pic:cNvPicPr/>
+                  </pic:nvPicPr>
+                  <pic:blipFill>
+                    <a:blip r:embed="rId6"/>
+                    <a:stretch>
+                      <a:fillRect/>
+                    </a:stretch>
+                  </pic:blipFill>
+                  <pic:spPr>
+                    <a:xfrm>
+                      <a:off x="0" y="0"/>
+                      <a:ext cx="5222413" cy="675536"/>
+                    </a:xfrm>
+                    <a:prstGeom prst="rect">
+                      <a:avLst/>
+                    </a:prstGeom>
+                  </pic:spPr>
+                </pic:pic>
+              </a:graphicData>
+            </a:graphic>
+          </wp:inline>
+        </w:drawing>
+      </w:r>
+    </w:p>
+    <w:p>
+      <w:pPr>
+        <w:rPr>
+          <w:sz w:val="40"/>
+          <w:szCs w:val="40"/>
+        </w:rPr>
+      </w:pPr>
+      <w:bookmarkStart w:id="0" w:name="_GoBack"/>
+      <w:r>
+        <w:rPr>
+          <w:noProof/>
+        </w:rPr>
+        <w:drawing>
+          <wp:inline distT="0" distB="0" distL="0" distR="0" wp14:anchorId="717C7F36" wp14:editId="6D34C5A5">
+            <wp:extent cx="1752018" cy="1272213"/>
+            <wp:effectExtent l="0" t="0" r="635" b="4445"/>
+            <wp:docPr id="2" name="Picture 2"/>
+            <wp:cNvGraphicFramePr>
+              <a:graphicFrameLocks xmlns:a="http://schemas.openxmlformats.org/drawingml/2006/main" noChangeAspect="1"/>
+            </wp:cNvGraphicFramePr>
+            <a:graphic xmlns:a="http://schemas.openxmlformats.org/drawingml/2006/main">
+              <a:graphicData uri="http://schemas.openxmlformats.org/drawingml/2006/picture">
+                <pic:pic xmlns:pic="http://schemas.openxmlformats.org/drawingml/2006/picture">
+                  <pic:nvPicPr>
+                    <pic:cNvPr id="1" name=""/>
+                    <pic:cNvPicPr/>
+                  </pic:nvPicPr>
+                  <pic:blipFill>
+                    <a:blip r:embed="rId7"/>
+                    <a:stretch>
+                      <a:fillRect/>
+                    </a:stretch>
+                  </pic:blipFill>
+                  <pic:spPr>
+                    <a:xfrm>
+                      <a:off x="0" y="0"/>
+                      <a:ext cx="1771029" cy="1286017"/>
+                    </a:xfrm>
+                    <a:prstGeom prst="rect">
+                      <a:avLst/>
+                    </a:prstGeom>
+                  </pic:spPr>
+                </pic:pic>
+              </a:graphicData>
+            </a:graphic>
+          </wp:inline>
+        </w:drawing>
+      </w:r>
+      <w:bookmarkEnd w:id="0"/>
+    </w:p>
     <w:sectPr>
       <w:pgSz w:w="12240" w:h="15840"/>
       <w:pgMar w:top="1440" w:right="1440" w:bottom="1440" w:left="1440" w:header="720" w:footer="720" w:gutter="0"/>
@@ -253,7 +367,7 @@
 </file>
 
 <file path=word/styles.xml><?xml version="1.0" encoding="utf-8"?>
-<w:styles xmlns:mc="http://schemas.openxmlformats.org/markup-compatibility/2006" xmlns:r="http://schemas.openxmlformats.org/officeDocument/2006/relationships" xmlns:w="http://schemas.openxmlformats.org/wordprocessingml/2006/main" xmlns:w14="http://schemas.microsoft.com/office/word/2010/wordml" xmlns:w15="http://schemas.microsoft.com/office/word/2012/wordml" xmlns:w16cex="http://schemas.microsoft.com/office/word/2018/wordml/cex" xmlns:w16cid="http://schemas.microsoft.com/office/word/2016/wordml/cid" xmlns:w16="http://schemas.microsoft.com/office/word/2018/wordml" xmlns:w16du="http://schemas.microsoft.com/office/word/2023/wordml/word16du" xmlns:w16sdtdh="http://schemas.microsoft.com/office/word/2020/wordml/sdtdatahash" xmlns:w16sdtfl="http://schemas.microsoft.com/office/word/2024/wordml/sdtformatlock" xmlns:w16se="http://schemas.microsoft.com/office/word/2015/wordml/symex" mc:Ignorable="w14 w15 w16se w16cid w16 w16cex w16sdtdh w16sdtfl w16du">
+<w:styles xmlns:mc="http://schemas.openxmlformats.org/markup-compatibility/2006" xmlns:r="http://schemas.openxmlformats.org/officeDocument/2006/relationships" xmlns:w="http://schemas.openxmlformats.org/wordprocessingml/2006/main" xmlns:w14="http://schemas.microsoft.com/office/word/2010/wordml" xmlns:w15="http://schemas.microsoft.com/office/word/2012/wordml" xmlns:w16se="http://schemas.microsoft.com/office/word/2015/wordml/symex" mc:Ignorable="w14 w15 w16se">
   <w:docDefaults>
     <w:rPrDefault>
       <w:rPr>
@@ -271,7 +385,7 @@
       </w:pPr>
     </w:pPrDefault>
   </w:docDefaults>
-  <w:latentStyles w:defLockedState="0" w:defUIPriority="99" w:defSemiHidden="0" w:defUnhideWhenUsed="0" w:defQFormat="0" w:count="376">
+  <w:latentStyles w:defLockedState="0" w:defUIPriority="99" w:defSemiHidden="0" w:defUnhideWhenUsed="0" w:defQFormat="0" w:count="371">
     <w:lsdException w:name="Normal" w:uiPriority="0" w:qFormat="1"/>
     <w:lsdException w:name="heading 1" w:uiPriority="9" w:qFormat="1"/>
     <w:lsdException w:name="heading 2" w:semiHidden="1" w:uiPriority="9" w:unhideWhenUsed="1" w:qFormat="1"/>
@@ -643,11 +757,6 @@
     <w:lsdException w:name="List Table 5 Dark Accent 6" w:uiPriority="50"/>
     <w:lsdException w:name="List Table 6 Colorful Accent 6" w:uiPriority="51"/>
     <w:lsdException w:name="List Table 7 Colorful Accent 6" w:uiPriority="52"/>
-    <w:lsdException w:name="Mention" w:semiHidden="1" w:unhideWhenUsed="1"/>
-    <w:lsdException w:name="Smart Hyperlink" w:semiHidden="1" w:unhideWhenUsed="1"/>
-    <w:lsdException w:name="Hashtag" w:semiHidden="1" w:unhideWhenUsed="1"/>
-    <w:lsdException w:name="Unresolved Mention" w:semiHidden="1" w:unhideWhenUsed="1"/>
-    <w:lsdException w:name="Smart Link" w:semiHidden="1" w:unhideWhenUsed="1"/>
   </w:latentStyles>
   <w:style w:type="paragraph" w:default="1" w:styleId="Normal">
     <w:name w:val="Normal"/>

</xml_diff>

<commit_message>
Ultimate React Course: complete Section 5
</commit_message>
<xml_diff>
--- a/UltimateReactCourse/Document/1.docx
+++ b/UltimateReactCourse/Document/1.docx
@@ -1,6 +1,6 @@
 
 <file path=word/document.xml><?xml version="1.0" encoding="utf-8"?>
-<w:document xmlns:wpc="http://schemas.microsoft.com/office/word/2010/wordprocessingCanvas" xmlns:cx="http://schemas.microsoft.com/office/drawing/2014/chartex" xmlns:mc="http://schemas.openxmlformats.org/markup-compatibility/2006" xmlns:o="urn:schemas-microsoft-com:office:office" xmlns:r="http://schemas.openxmlformats.org/officeDocument/2006/relationships" xmlns:m="http://schemas.openxmlformats.org/officeDocument/2006/math" xmlns:v="urn:schemas-microsoft-com:vml" xmlns:wp14="http://schemas.microsoft.com/office/word/2010/wordprocessingDrawing" xmlns:wp="http://schemas.openxmlformats.org/drawingml/2006/wordprocessingDrawing" xmlns:w10="urn:schemas-microsoft-com:office:word" xmlns:w="http://schemas.openxmlformats.org/wordprocessingml/2006/main" xmlns:w14="http://schemas.microsoft.com/office/word/2010/wordml" xmlns:w15="http://schemas.microsoft.com/office/word/2012/wordml" xmlns:w16se="http://schemas.microsoft.com/office/word/2015/wordml/symex" xmlns:wpg="http://schemas.microsoft.com/office/word/2010/wordprocessingGroup" xmlns:wpi="http://schemas.microsoft.com/office/word/2010/wordprocessingInk" xmlns:wne="http://schemas.microsoft.com/office/word/2006/wordml" xmlns:wps="http://schemas.microsoft.com/office/word/2010/wordprocessingShape" mc:Ignorable="w14 w15 w16se wp14">
+<w:document xmlns:wpc="http://schemas.microsoft.com/office/word/2010/wordprocessingCanvas" xmlns:cx="http://schemas.microsoft.com/office/drawing/2014/chartex" xmlns:cx1="http://schemas.microsoft.com/office/drawing/2015/9/8/chartex" xmlns:cx2="http://schemas.microsoft.com/office/drawing/2015/10/21/chartex" xmlns:cx3="http://schemas.microsoft.com/office/drawing/2016/5/9/chartex" xmlns:cx4="http://schemas.microsoft.com/office/drawing/2016/5/10/chartex" xmlns:cx5="http://schemas.microsoft.com/office/drawing/2016/5/11/chartex" xmlns:cx6="http://schemas.microsoft.com/office/drawing/2016/5/12/chartex" xmlns:cx7="http://schemas.microsoft.com/office/drawing/2016/5/13/chartex" xmlns:cx8="http://schemas.microsoft.com/office/drawing/2016/5/14/chartex" xmlns:mc="http://schemas.openxmlformats.org/markup-compatibility/2006" xmlns:aink="http://schemas.microsoft.com/office/drawing/2016/ink" xmlns:am3d="http://schemas.microsoft.com/office/drawing/2017/model3d" xmlns:o="urn:schemas-microsoft-com:office:office" xmlns:oel="http://schemas.microsoft.com/office/2019/extlst" xmlns:r="http://schemas.openxmlformats.org/officeDocument/2006/relationships" xmlns:m="http://schemas.openxmlformats.org/officeDocument/2006/math" xmlns:v="urn:schemas-microsoft-com:vml" xmlns:wp14="http://schemas.microsoft.com/office/word/2010/wordprocessingDrawing" xmlns:wp="http://schemas.openxmlformats.org/drawingml/2006/wordprocessingDrawing" xmlns:w10="urn:schemas-microsoft-com:office:word" xmlns:w="http://schemas.openxmlformats.org/wordprocessingml/2006/main" xmlns:w14="http://schemas.microsoft.com/office/word/2010/wordml" xmlns:w15="http://schemas.microsoft.com/office/word/2012/wordml" xmlns:w16cex="http://schemas.microsoft.com/office/word/2018/wordml/cex" xmlns:w16cid="http://schemas.microsoft.com/office/word/2016/wordml/cid" xmlns:w16="http://schemas.microsoft.com/office/word/2018/wordml" xmlns:w16du="http://schemas.microsoft.com/office/word/2023/wordml/word16du" xmlns:w16sdtdh="http://schemas.microsoft.com/office/word/2020/wordml/sdtdatahash" xmlns:w16sdtfl="http://schemas.microsoft.com/office/word/2024/wordml/sdtformatlock" xmlns:w16se="http://schemas.microsoft.com/office/word/2015/wordml/symex" xmlns:wpg="http://schemas.microsoft.com/office/word/2010/wordprocessingGroup" xmlns:wpi="http://schemas.microsoft.com/office/word/2010/wordprocessingInk" xmlns:wne="http://schemas.microsoft.com/office/word/2006/wordml" xmlns:wps="http://schemas.microsoft.com/office/word/2010/wordprocessingShape" mc:Ignorable="w14 w15 w16se w16cid w16 w16cex w16sdtdh w16sdtfl w16du wp14">
   <w:body>
     <w:p>
       <w:pPr>
@@ -254,6 +254,7 @@
           <w:sz w:val="40"/>
           <w:szCs w:val="40"/>
         </w:rPr>
+        <w:lastRenderedPageBreak/>
         <w:t>-Styling React App:</w:t>
       </w:r>
     </w:p>
@@ -268,7 +269,6 @@
         <w:rPr>
           <w:noProof/>
         </w:rPr>
-        <w:lastRenderedPageBreak/>
         <w:drawing>
           <wp:inline distT="0" distB="0" distL="0" distR="0" wp14:anchorId="15E7E6E5" wp14:editId="093F4443">
             <wp:extent cx="5067591" cy="655509"/>
@@ -313,7 +313,6 @@
           <w:szCs w:val="40"/>
         </w:rPr>
       </w:pPr>
-      <w:bookmarkStart w:id="0" w:name="_GoBack"/>
       <w:r>
         <w:rPr>
           <w:noProof/>
@@ -354,7 +353,794 @@
           </wp:inline>
         </w:drawing>
       </w:r>
-      <w:bookmarkEnd w:id="0"/>
+    </w:p>
+    <w:p>
+      <w:pPr>
+        <w:rPr>
+          <w:sz w:val="40"/>
+          <w:szCs w:val="40"/>
+        </w:rPr>
+      </w:pPr>
+      <w:r>
+        <w:rPr>
+          <w:sz w:val="40"/>
+          <w:szCs w:val="40"/>
+        </w:rPr>
+        <w:t>-Pass and receive props</w:t>
+      </w:r>
+    </w:p>
+    <w:p>
+      <w:pPr>
+        <w:rPr>
+          <w:sz w:val="40"/>
+          <w:szCs w:val="40"/>
+        </w:rPr>
+      </w:pPr>
+      <w:r>
+        <w:rPr>
+          <w:noProof/>
+        </w:rPr>
+        <w:drawing>
+          <wp:inline distT="0" distB="0" distL="0" distR="0" wp14:anchorId="4043FEF8" wp14:editId="08499E02">
+            <wp:extent cx="3048157" cy="704886"/>
+            <wp:effectExtent l="0" t="0" r="0" b="0"/>
+            <wp:docPr id="784328736" name="Picture 1" descr="A black background with white text&#10;&#10;AI-generated content may be incorrect."/>
+            <wp:cNvGraphicFramePr>
+              <a:graphicFrameLocks xmlns:a="http://schemas.openxmlformats.org/drawingml/2006/main" noChangeAspect="1"/>
+            </wp:cNvGraphicFramePr>
+            <a:graphic xmlns:a="http://schemas.openxmlformats.org/drawingml/2006/main">
+              <a:graphicData uri="http://schemas.openxmlformats.org/drawingml/2006/picture">
+                <pic:pic xmlns:pic="http://schemas.openxmlformats.org/drawingml/2006/picture">
+                  <pic:nvPicPr>
+                    <pic:cNvPr id="784328736" name="Picture 1" descr="A black background with white text&#10;&#10;AI-generated content may be incorrect."/>
+                    <pic:cNvPicPr/>
+                  </pic:nvPicPr>
+                  <pic:blipFill>
+                    <a:blip r:embed="rId8"/>
+                    <a:stretch>
+                      <a:fillRect/>
+                    </a:stretch>
+                  </pic:blipFill>
+                  <pic:spPr>
+                    <a:xfrm>
+                      <a:off x="0" y="0"/>
+                      <a:ext cx="3048157" cy="704886"/>
+                    </a:xfrm>
+                    <a:prstGeom prst="rect">
+                      <a:avLst/>
+                    </a:prstGeom>
+                  </pic:spPr>
+                </pic:pic>
+              </a:graphicData>
+            </a:graphic>
+          </wp:inline>
+        </w:drawing>
+      </w:r>
+    </w:p>
+    <w:p>
+      <w:pPr>
+        <w:rPr>
+          <w:sz w:val="40"/>
+          <w:szCs w:val="40"/>
+        </w:rPr>
+      </w:pPr>
+      <w:r>
+        <w:rPr>
+          <w:noProof/>
+        </w:rPr>
+        <w:drawing>
+          <wp:inline distT="0" distB="0" distL="0" distR="0" wp14:anchorId="52E7EBD6" wp14:editId="5BA6BDD1">
+            <wp:extent cx="2571882" cy="1308167"/>
+            <wp:effectExtent l="0" t="0" r="0" b="6350"/>
+            <wp:docPr id="1109185657" name="Picture 1"/>
+            <wp:cNvGraphicFramePr>
+              <a:graphicFrameLocks xmlns:a="http://schemas.openxmlformats.org/drawingml/2006/main" noChangeAspect="1"/>
+            </wp:cNvGraphicFramePr>
+            <a:graphic xmlns:a="http://schemas.openxmlformats.org/drawingml/2006/main">
+              <a:graphicData uri="http://schemas.openxmlformats.org/drawingml/2006/picture">
+                <pic:pic xmlns:pic="http://schemas.openxmlformats.org/drawingml/2006/picture">
+                  <pic:nvPicPr>
+                    <pic:cNvPr id="1109185657" name="Picture 1"/>
+                    <pic:cNvPicPr/>
+                  </pic:nvPicPr>
+                  <pic:blipFill>
+                    <a:blip r:embed="rId9"/>
+                    <a:stretch>
+                      <a:fillRect/>
+                    </a:stretch>
+                  </pic:blipFill>
+                  <pic:spPr>
+                    <a:xfrm>
+                      <a:off x="0" y="0"/>
+                      <a:ext cx="2571882" cy="1308167"/>
+                    </a:xfrm>
+                    <a:prstGeom prst="rect">
+                      <a:avLst/>
+                    </a:prstGeom>
+                  </pic:spPr>
+                </pic:pic>
+              </a:graphicData>
+            </a:graphic>
+          </wp:inline>
+        </w:drawing>
+      </w:r>
+    </w:p>
+    <w:p>
+      <w:pPr>
+        <w:rPr>
+          <w:sz w:val="40"/>
+          <w:szCs w:val="40"/>
+        </w:rPr>
+      </w:pPr>
+      <w:r>
+        <w:rPr>
+          <w:sz w:val="40"/>
+          <w:szCs w:val="40"/>
+        </w:rPr>
+        <w:t>-Render List</w:t>
+      </w:r>
+    </w:p>
+    <w:p>
+      <w:pPr>
+        <w:rPr>
+          <w:sz w:val="40"/>
+          <w:szCs w:val="40"/>
+        </w:rPr>
+      </w:pPr>
+      <w:r>
+        <w:rPr>
+          <w:sz w:val="40"/>
+          <w:szCs w:val="40"/>
+        </w:rPr>
+        <w:drawing>
+          <wp:inline distT="0" distB="0" distL="0" distR="0" wp14:anchorId="25DC637F" wp14:editId="60D3CDCA">
+            <wp:extent cx="3570790" cy="1655391"/>
+            <wp:effectExtent l="0" t="0" r="0" b="2540"/>
+            <wp:docPr id="1027036186" name="Picture 1" descr="A computer screen with text&#10;&#10;AI-generated content may be incorrect."/>
+            <wp:cNvGraphicFramePr>
+              <a:graphicFrameLocks xmlns:a="http://schemas.openxmlformats.org/drawingml/2006/main" noChangeAspect="1"/>
+            </wp:cNvGraphicFramePr>
+            <a:graphic xmlns:a="http://schemas.openxmlformats.org/drawingml/2006/main">
+              <a:graphicData uri="http://schemas.openxmlformats.org/drawingml/2006/picture">
+                <pic:pic xmlns:pic="http://schemas.openxmlformats.org/drawingml/2006/picture">
+                  <pic:nvPicPr>
+                    <pic:cNvPr id="1027036186" name="Picture 1" descr="A computer screen with text&#10;&#10;AI-generated content may be incorrect."/>
+                    <pic:cNvPicPr/>
+                  </pic:nvPicPr>
+                  <pic:blipFill>
+                    <a:blip r:embed="rId10"/>
+                    <a:stretch>
+                      <a:fillRect/>
+                    </a:stretch>
+                  </pic:blipFill>
+                  <pic:spPr>
+                    <a:xfrm>
+                      <a:off x="0" y="0"/>
+                      <a:ext cx="3577809" cy="1658645"/>
+                    </a:xfrm>
+                    <a:prstGeom prst="rect">
+                      <a:avLst/>
+                    </a:prstGeom>
+                  </pic:spPr>
+                </pic:pic>
+              </a:graphicData>
+            </a:graphic>
+          </wp:inline>
+        </w:drawing>
+      </w:r>
+    </w:p>
+    <w:p>
+      <w:pPr>
+        <w:rPr>
+          <w:sz w:val="40"/>
+          <w:szCs w:val="40"/>
+        </w:rPr>
+      </w:pPr>
+      <w:r>
+        <w:rPr>
+          <w:sz w:val="40"/>
+          <w:szCs w:val="40"/>
+        </w:rPr>
+        <w:lastRenderedPageBreak/>
+        <w:drawing>
+          <wp:inline distT="0" distB="0" distL="0" distR="0" wp14:anchorId="0C9D9D09" wp14:editId="215B8065">
+            <wp:extent cx="4172673" cy="1617197"/>
+            <wp:effectExtent l="0" t="0" r="0" b="2540"/>
+            <wp:docPr id="1805228983" name="Picture 1" descr="A computer code on a black background&#10;&#10;AI-generated content may be incorrect."/>
+            <wp:cNvGraphicFramePr>
+              <a:graphicFrameLocks xmlns:a="http://schemas.openxmlformats.org/drawingml/2006/main" noChangeAspect="1"/>
+            </wp:cNvGraphicFramePr>
+            <a:graphic xmlns:a="http://schemas.openxmlformats.org/drawingml/2006/main">
+              <a:graphicData uri="http://schemas.openxmlformats.org/drawingml/2006/picture">
+                <pic:pic xmlns:pic="http://schemas.openxmlformats.org/drawingml/2006/picture">
+                  <pic:nvPicPr>
+                    <pic:cNvPr id="1805228983" name="Picture 1" descr="A computer code on a black background&#10;&#10;AI-generated content may be incorrect."/>
+                    <pic:cNvPicPr/>
+                  </pic:nvPicPr>
+                  <pic:blipFill>
+                    <a:blip r:embed="rId11"/>
+                    <a:stretch>
+                      <a:fillRect/>
+                    </a:stretch>
+                  </pic:blipFill>
+                  <pic:spPr>
+                    <a:xfrm>
+                      <a:off x="0" y="0"/>
+                      <a:ext cx="4180775" cy="1620337"/>
+                    </a:xfrm>
+                    <a:prstGeom prst="rect">
+                      <a:avLst/>
+                    </a:prstGeom>
+                  </pic:spPr>
+                </pic:pic>
+              </a:graphicData>
+            </a:graphic>
+          </wp:inline>
+        </w:drawing>
+      </w:r>
+    </w:p>
+    <w:p>
+      <w:pPr>
+        <w:rPr>
+          <w:sz w:val="40"/>
+          <w:szCs w:val="40"/>
+        </w:rPr>
+      </w:pPr>
+      <w:r>
+        <w:rPr>
+          <w:sz w:val="40"/>
+          <w:szCs w:val="40"/>
+        </w:rPr>
+        <w:t>-Conditional Rendering with &amp;&amp;</w:t>
+      </w:r>
+    </w:p>
+    <w:p>
+      <w:pPr>
+        <w:rPr>
+          <w:sz w:val="40"/>
+          <w:szCs w:val="40"/>
+        </w:rPr>
+      </w:pPr>
+      <w:r>
+        <w:rPr>
+          <w:sz w:val="40"/>
+          <w:szCs w:val="40"/>
+        </w:rPr>
+        <w:drawing>
+          <wp:inline distT="0" distB="0" distL="0" distR="0" wp14:anchorId="362CCA9A" wp14:editId="7B4B22A3">
+            <wp:extent cx="2714263" cy="1954269"/>
+            <wp:effectExtent l="0" t="0" r="0" b="8255"/>
+            <wp:docPr id="1210812885" name="Picture 1" descr="A computer screen shot of text&#10;&#10;AI-generated content may be incorrect."/>
+            <wp:cNvGraphicFramePr>
+              <a:graphicFrameLocks xmlns:a="http://schemas.openxmlformats.org/drawingml/2006/main" noChangeAspect="1"/>
+            </wp:cNvGraphicFramePr>
+            <a:graphic xmlns:a="http://schemas.openxmlformats.org/drawingml/2006/main">
+              <a:graphicData uri="http://schemas.openxmlformats.org/drawingml/2006/picture">
+                <pic:pic xmlns:pic="http://schemas.openxmlformats.org/drawingml/2006/picture">
+                  <pic:nvPicPr>
+                    <pic:cNvPr id="1210812885" name="Picture 1" descr="A computer screen shot of text&#10;&#10;AI-generated content may be incorrect."/>
+                    <pic:cNvPicPr/>
+                  </pic:nvPicPr>
+                  <pic:blipFill>
+                    <a:blip r:embed="rId12"/>
+                    <a:stretch>
+                      <a:fillRect/>
+                    </a:stretch>
+                  </pic:blipFill>
+                  <pic:spPr>
+                    <a:xfrm>
+                      <a:off x="0" y="0"/>
+                      <a:ext cx="2718379" cy="1957233"/>
+                    </a:xfrm>
+                    <a:prstGeom prst="rect">
+                      <a:avLst/>
+                    </a:prstGeom>
+                  </pic:spPr>
+                </pic:pic>
+              </a:graphicData>
+            </a:graphic>
+          </wp:inline>
+        </w:drawing>
+      </w:r>
+    </w:p>
+    <w:p>
+      <w:pPr>
+        <w:rPr>
+          <w:sz w:val="40"/>
+          <w:szCs w:val="40"/>
+        </w:rPr>
+      </w:pPr>
+      <w:r>
+        <w:rPr>
+          <w:sz w:val="40"/>
+          <w:szCs w:val="40"/>
+        </w:rPr>
+        <w:drawing>
+          <wp:inline distT="0" distB="0" distL="0" distR="0" wp14:anchorId="33DC0908" wp14:editId="07DA64E4">
+            <wp:extent cx="4930815" cy="1556671"/>
+            <wp:effectExtent l="0" t="0" r="3175" b="5715"/>
+            <wp:docPr id="1614804336" name="Picture 1" descr="A computer screen shot of a program code&#10;&#10;AI-generated content may be incorrect."/>
+            <wp:cNvGraphicFramePr>
+              <a:graphicFrameLocks xmlns:a="http://schemas.openxmlformats.org/drawingml/2006/main" noChangeAspect="1"/>
+            </wp:cNvGraphicFramePr>
+            <a:graphic xmlns:a="http://schemas.openxmlformats.org/drawingml/2006/main">
+              <a:graphicData uri="http://schemas.openxmlformats.org/drawingml/2006/picture">
+                <pic:pic xmlns:pic="http://schemas.openxmlformats.org/drawingml/2006/picture">
+                  <pic:nvPicPr>
+                    <pic:cNvPr id="1614804336" name="Picture 1" descr="A computer screen shot of a program code&#10;&#10;AI-generated content may be incorrect."/>
+                    <pic:cNvPicPr/>
+                  </pic:nvPicPr>
+                  <pic:blipFill>
+                    <a:blip r:embed="rId13"/>
+                    <a:stretch>
+                      <a:fillRect/>
+                    </a:stretch>
+                  </pic:blipFill>
+                  <pic:spPr>
+                    <a:xfrm>
+                      <a:off x="0" y="0"/>
+                      <a:ext cx="4943988" cy="1560830"/>
+                    </a:xfrm>
+                    <a:prstGeom prst="rect">
+                      <a:avLst/>
+                    </a:prstGeom>
+                  </pic:spPr>
+                </pic:pic>
+              </a:graphicData>
+            </a:graphic>
+          </wp:inline>
+        </w:drawing>
+      </w:r>
+    </w:p>
+    <w:p>
+      <w:pPr>
+        <w:rPr>
+          <w:sz w:val="40"/>
+          <w:szCs w:val="40"/>
+        </w:rPr>
+      </w:pPr>
+      <w:r>
+        <w:rPr>
+          <w:sz w:val="40"/>
+          <w:szCs w:val="40"/>
+        </w:rPr>
+        <w:t xml:space="preserve">-Conditional Rendering with Ternaries </w:t>
+      </w:r>
+    </w:p>
+    <w:p>
+      <w:pPr>
+        <w:rPr>
+          <w:sz w:val="40"/>
+          <w:szCs w:val="40"/>
+        </w:rPr>
+      </w:pPr>
+      <w:r>
+        <w:rPr>
+          <w:sz w:val="40"/>
+          <w:szCs w:val="40"/>
+        </w:rPr>
+        <w:lastRenderedPageBreak/>
+        <w:drawing>
+          <wp:inline distT="0" distB="0" distL="0" distR="0" wp14:anchorId="498921BE" wp14:editId="2A09B136">
+            <wp:extent cx="4128868" cy="2569403"/>
+            <wp:effectExtent l="0" t="0" r="5080" b="2540"/>
+            <wp:docPr id="1408521994" name="Picture 1" descr="A computer screen shot of a computer code&#10;&#10;AI-generated content may be incorrect."/>
+            <wp:cNvGraphicFramePr>
+              <a:graphicFrameLocks xmlns:a="http://schemas.openxmlformats.org/drawingml/2006/main" noChangeAspect="1"/>
+            </wp:cNvGraphicFramePr>
+            <a:graphic xmlns:a="http://schemas.openxmlformats.org/drawingml/2006/main">
+              <a:graphicData uri="http://schemas.openxmlformats.org/drawingml/2006/picture">
+                <pic:pic xmlns:pic="http://schemas.openxmlformats.org/drawingml/2006/picture">
+                  <pic:nvPicPr>
+                    <pic:cNvPr id="1408521994" name="Picture 1" descr="A computer screen shot of a computer code&#10;&#10;AI-generated content may be incorrect."/>
+                    <pic:cNvPicPr/>
+                  </pic:nvPicPr>
+                  <pic:blipFill>
+                    <a:blip r:embed="rId14"/>
+                    <a:stretch>
+                      <a:fillRect/>
+                    </a:stretch>
+                  </pic:blipFill>
+                  <pic:spPr>
+                    <a:xfrm>
+                      <a:off x="0" y="0"/>
+                      <a:ext cx="4134093" cy="2572654"/>
+                    </a:xfrm>
+                    <a:prstGeom prst="rect">
+                      <a:avLst/>
+                    </a:prstGeom>
+                  </pic:spPr>
+                </pic:pic>
+              </a:graphicData>
+            </a:graphic>
+          </wp:inline>
+        </w:drawing>
+      </w:r>
+    </w:p>
+    <w:p>
+      <w:pPr>
+        <w:rPr>
+          <w:sz w:val="40"/>
+          <w:szCs w:val="40"/>
+        </w:rPr>
+      </w:pPr>
+      <w:r>
+        <w:rPr>
+          <w:sz w:val="40"/>
+          <w:szCs w:val="40"/>
+        </w:rPr>
+        <w:t>-Conditional Rendering with multiple returns</w:t>
+      </w:r>
+    </w:p>
+    <w:p>
+      <w:pPr>
+        <w:rPr>
+          <w:sz w:val="40"/>
+          <w:szCs w:val="40"/>
+        </w:rPr>
+      </w:pPr>
+      <w:r>
+        <w:rPr>
+          <w:sz w:val="40"/>
+          <w:szCs w:val="40"/>
+        </w:rPr>
+        <w:drawing>
+          <wp:inline distT="0" distB="0" distL="0" distR="0" wp14:anchorId="43E65C2F" wp14:editId="6D873619">
+            <wp:extent cx="5106113" cy="2181529"/>
+            <wp:effectExtent l="0" t="0" r="0" b="9525"/>
+            <wp:docPr id="1258049004" name="Picture 1" descr="A computer screen shot of a program code&#10;&#10;AI-generated content may be incorrect."/>
+            <wp:cNvGraphicFramePr>
+              <a:graphicFrameLocks xmlns:a="http://schemas.openxmlformats.org/drawingml/2006/main" noChangeAspect="1"/>
+            </wp:cNvGraphicFramePr>
+            <a:graphic xmlns:a="http://schemas.openxmlformats.org/drawingml/2006/main">
+              <a:graphicData uri="http://schemas.openxmlformats.org/drawingml/2006/picture">
+                <pic:pic xmlns:pic="http://schemas.openxmlformats.org/drawingml/2006/picture">
+                  <pic:nvPicPr>
+                    <pic:cNvPr id="1258049004" name="Picture 1" descr="A computer screen shot of a program code&#10;&#10;AI-generated content may be incorrect."/>
+                    <pic:cNvPicPr/>
+                  </pic:nvPicPr>
+                  <pic:blipFill>
+                    <a:blip r:embed="rId15"/>
+                    <a:stretch>
+                      <a:fillRect/>
+                    </a:stretch>
+                  </pic:blipFill>
+                  <pic:spPr>
+                    <a:xfrm>
+                      <a:off x="0" y="0"/>
+                      <a:ext cx="5106113" cy="2181529"/>
+                    </a:xfrm>
+                    <a:prstGeom prst="rect">
+                      <a:avLst/>
+                    </a:prstGeom>
+                  </pic:spPr>
+                </pic:pic>
+              </a:graphicData>
+            </a:graphic>
+          </wp:inline>
+        </w:drawing>
+      </w:r>
+    </w:p>
+    <w:p>
+      <w:pPr>
+        <w:rPr>
+          <w:sz w:val="40"/>
+          <w:szCs w:val="40"/>
+        </w:rPr>
+      </w:pPr>
+      <w:r>
+        <w:rPr>
+          <w:sz w:val="40"/>
+          <w:szCs w:val="40"/>
+        </w:rPr>
+        <w:t>-Extract JSX into a new component</w:t>
+      </w:r>
+    </w:p>
+    <w:p>
+      <w:pPr>
+        <w:rPr>
+          <w:sz w:val="40"/>
+          <w:szCs w:val="40"/>
+        </w:rPr>
+      </w:pPr>
+      <w:r>
+        <w:rPr>
+          <w:sz w:val="40"/>
+          <w:szCs w:val="40"/>
+        </w:rPr>
+        <w:drawing>
+          <wp:inline distT="0" distB="0" distL="0" distR="0" wp14:anchorId="5D0F8874" wp14:editId="381C93F9">
+            <wp:extent cx="5563376" cy="2219635"/>
+            <wp:effectExtent l="0" t="0" r="0" b="9525"/>
+            <wp:docPr id="1816434925" name="Picture 1" descr="A screen shot of a computer code&#10;&#10;AI-generated content may be incorrect."/>
+            <wp:cNvGraphicFramePr>
+              <a:graphicFrameLocks xmlns:a="http://schemas.openxmlformats.org/drawingml/2006/main" noChangeAspect="1"/>
+            </wp:cNvGraphicFramePr>
+            <a:graphic xmlns:a="http://schemas.openxmlformats.org/drawingml/2006/main">
+              <a:graphicData uri="http://schemas.openxmlformats.org/drawingml/2006/picture">
+                <pic:pic xmlns:pic="http://schemas.openxmlformats.org/drawingml/2006/picture">
+                  <pic:nvPicPr>
+                    <pic:cNvPr id="1816434925" name="Picture 1" descr="A screen shot of a computer code&#10;&#10;AI-generated content may be incorrect."/>
+                    <pic:cNvPicPr/>
+                  </pic:nvPicPr>
+                  <pic:blipFill>
+                    <a:blip r:embed="rId16"/>
+                    <a:stretch>
+                      <a:fillRect/>
+                    </a:stretch>
+                  </pic:blipFill>
+                  <pic:spPr>
+                    <a:xfrm>
+                      <a:off x="0" y="0"/>
+                      <a:ext cx="5563376" cy="2219635"/>
+                    </a:xfrm>
+                    <a:prstGeom prst="rect">
+                      <a:avLst/>
+                    </a:prstGeom>
+                  </pic:spPr>
+                </pic:pic>
+              </a:graphicData>
+            </a:graphic>
+          </wp:inline>
+        </w:drawing>
+      </w:r>
+    </w:p>
+    <w:p>
+      <w:pPr>
+        <w:rPr>
+          <w:sz w:val="40"/>
+          <w:szCs w:val="40"/>
+        </w:rPr>
+      </w:pPr>
+      <w:r>
+        <w:rPr>
+          <w:sz w:val="40"/>
+          <w:szCs w:val="40"/>
+        </w:rPr>
+        <w:lastRenderedPageBreak/>
+        <w:drawing>
+          <wp:inline distT="0" distB="0" distL="0" distR="0" wp14:anchorId="2ED34323" wp14:editId="03156C83">
+            <wp:extent cx="5687219" cy="1790950"/>
+            <wp:effectExtent l="0" t="0" r="8890" b="0"/>
+            <wp:docPr id="377094002" name="Picture 1" descr="A computer screen shot of a program code"/>
+            <wp:cNvGraphicFramePr>
+              <a:graphicFrameLocks xmlns:a="http://schemas.openxmlformats.org/drawingml/2006/main" noChangeAspect="1"/>
+            </wp:cNvGraphicFramePr>
+            <a:graphic xmlns:a="http://schemas.openxmlformats.org/drawingml/2006/main">
+              <a:graphicData uri="http://schemas.openxmlformats.org/drawingml/2006/picture">
+                <pic:pic xmlns:pic="http://schemas.openxmlformats.org/drawingml/2006/picture">
+                  <pic:nvPicPr>
+                    <pic:cNvPr id="377094002" name="Picture 1" descr="A computer screen shot of a program code"/>
+                    <pic:cNvPicPr/>
+                  </pic:nvPicPr>
+                  <pic:blipFill>
+                    <a:blip r:embed="rId17"/>
+                    <a:stretch>
+                      <a:fillRect/>
+                    </a:stretch>
+                  </pic:blipFill>
+                  <pic:spPr>
+                    <a:xfrm>
+                      <a:off x="0" y="0"/>
+                      <a:ext cx="5687219" cy="1790950"/>
+                    </a:xfrm>
+                    <a:prstGeom prst="rect">
+                      <a:avLst/>
+                    </a:prstGeom>
+                  </pic:spPr>
+                </pic:pic>
+              </a:graphicData>
+            </a:graphic>
+          </wp:inline>
+        </w:drawing>
+      </w:r>
+    </w:p>
+    <w:p>
+      <w:pPr>
+        <w:rPr>
+          <w:sz w:val="40"/>
+          <w:szCs w:val="40"/>
+        </w:rPr>
+      </w:pPr>
+      <w:r>
+        <w:rPr>
+          <w:sz w:val="40"/>
+          <w:szCs w:val="40"/>
+        </w:rPr>
+        <w:t>-Destruct prop</w:t>
+      </w:r>
+    </w:p>
+    <w:p>
+      <w:pPr>
+        <w:rPr>
+          <w:sz w:val="40"/>
+          <w:szCs w:val="40"/>
+        </w:rPr>
+      </w:pPr>
+      <w:r>
+        <w:rPr>
+          <w:sz w:val="40"/>
+          <w:szCs w:val="40"/>
+        </w:rPr>
+        <w:drawing>
+          <wp:inline distT="0" distB="0" distL="0" distR="0" wp14:anchorId="06E9A844" wp14:editId="6079E9AF">
+            <wp:extent cx="5127674" cy="1799031"/>
+            <wp:effectExtent l="0" t="0" r="0" b="0"/>
+            <wp:docPr id="584781174" name="Picture 1" descr="A screen shot of a computer code&#10;&#10;AI-generated content may be incorrect."/>
+            <wp:cNvGraphicFramePr>
+              <a:graphicFrameLocks xmlns:a="http://schemas.openxmlformats.org/drawingml/2006/main" noChangeAspect="1"/>
+            </wp:cNvGraphicFramePr>
+            <a:graphic xmlns:a="http://schemas.openxmlformats.org/drawingml/2006/main">
+              <a:graphicData uri="http://schemas.openxmlformats.org/drawingml/2006/picture">
+                <pic:pic xmlns:pic="http://schemas.openxmlformats.org/drawingml/2006/picture">
+                  <pic:nvPicPr>
+                    <pic:cNvPr id="584781174" name="Picture 1" descr="A screen shot of a computer code&#10;&#10;AI-generated content may be incorrect."/>
+                    <pic:cNvPicPr/>
+                  </pic:nvPicPr>
+                  <pic:blipFill>
+                    <a:blip r:embed="rId18"/>
+                    <a:stretch>
+                      <a:fillRect/>
+                    </a:stretch>
+                  </pic:blipFill>
+                  <pic:spPr>
+                    <a:xfrm>
+                      <a:off x="0" y="0"/>
+                      <a:ext cx="5136527" cy="1802137"/>
+                    </a:xfrm>
+                    <a:prstGeom prst="rect">
+                      <a:avLst/>
+                    </a:prstGeom>
+                  </pic:spPr>
+                </pic:pic>
+              </a:graphicData>
+            </a:graphic>
+          </wp:inline>
+        </w:drawing>
+      </w:r>
+    </w:p>
+    <w:p>
+      <w:pPr>
+        <w:rPr>
+          <w:sz w:val="40"/>
+          <w:szCs w:val="40"/>
+        </w:rPr>
+      </w:pPr>
+      <w:r>
+        <w:rPr>
+          <w:sz w:val="40"/>
+          <w:szCs w:val="40"/>
+        </w:rPr>
+        <w:t>-React Fragment</w:t>
+      </w:r>
+    </w:p>
+    <w:p>
+      <w:pPr>
+        <w:rPr>
+          <w:sz w:val="40"/>
+          <w:szCs w:val="40"/>
+        </w:rPr>
+      </w:pPr>
+      <w:r>
+        <w:rPr>
+          <w:sz w:val="40"/>
+          <w:szCs w:val="40"/>
+        </w:rPr>
+        <w:t>&lt;&gt;&lt;&gt; or &lt;</w:t>
+      </w:r>
+      <w:proofErr w:type="spellStart"/>
+      <w:r>
+        <w:rPr>
+          <w:sz w:val="40"/>
+          <w:szCs w:val="40"/>
+        </w:rPr>
+        <w:t>React.Fragment</w:t>
+      </w:r>
+      <w:proofErr w:type="spellEnd"/>
+      <w:r>
+        <w:rPr>
+          <w:sz w:val="40"/>
+          <w:szCs w:val="40"/>
+        </w:rPr>
+        <w:t>&gt;&lt;/</w:t>
+      </w:r>
+      <w:proofErr w:type="spellStart"/>
+      <w:r>
+        <w:rPr>
+          <w:sz w:val="40"/>
+          <w:szCs w:val="40"/>
+        </w:rPr>
+        <w:t>React.Fragment</w:t>
+      </w:r>
+      <w:proofErr w:type="spellEnd"/>
+      <w:r>
+        <w:rPr>
+          <w:sz w:val="40"/>
+          <w:szCs w:val="40"/>
+        </w:rPr>
+        <w:t xml:space="preserve">&gt; </w:t>
+      </w:r>
+    </w:p>
+    <w:p>
+      <w:pPr>
+        <w:rPr>
+          <w:sz w:val="40"/>
+          <w:szCs w:val="40"/>
+        </w:rPr>
+      </w:pPr>
+      <w:r>
+        <w:rPr>
+          <w:sz w:val="40"/>
+          <w:szCs w:val="40"/>
+        </w:rPr>
+        <w:t xml:space="preserve">-Set classes and text </w:t>
+      </w:r>
+      <w:proofErr w:type="spellStart"/>
+      <w:r>
+        <w:rPr>
+          <w:sz w:val="40"/>
+          <w:szCs w:val="40"/>
+        </w:rPr>
+        <w:t>conditionaly</w:t>
+      </w:r>
+      <w:proofErr w:type="spellEnd"/>
+    </w:p>
+    <w:p>
+      <w:pPr>
+        <w:rPr>
+          <w:sz w:val="40"/>
+          <w:szCs w:val="40"/>
+        </w:rPr>
+      </w:pPr>
+      <w:r>
+        <w:rPr>
+          <w:sz w:val="40"/>
+          <w:szCs w:val="40"/>
+        </w:rPr>
+        <w:drawing>
+          <wp:inline distT="0" distB="0" distL="0" distR="0" wp14:anchorId="70B858AA" wp14:editId="6E07F102">
+            <wp:extent cx="4953691" cy="1952898"/>
+            <wp:effectExtent l="0" t="0" r="0" b="9525"/>
+            <wp:docPr id="1376547867" name="Picture 1" descr="A computer screen shot of text&#10;&#10;AI-generated content may be incorrect."/>
+            <wp:cNvGraphicFramePr>
+              <a:graphicFrameLocks xmlns:a="http://schemas.openxmlformats.org/drawingml/2006/main" noChangeAspect="1"/>
+            </wp:cNvGraphicFramePr>
+            <a:graphic xmlns:a="http://schemas.openxmlformats.org/drawingml/2006/main">
+              <a:graphicData uri="http://schemas.openxmlformats.org/drawingml/2006/picture">
+                <pic:pic xmlns:pic="http://schemas.openxmlformats.org/drawingml/2006/picture">
+                  <pic:nvPicPr>
+                    <pic:cNvPr id="1376547867" name="Picture 1" descr="A computer screen shot of text&#10;&#10;AI-generated content may be incorrect."/>
+                    <pic:cNvPicPr/>
+                  </pic:nvPicPr>
+                  <pic:blipFill>
+                    <a:blip r:embed="rId19"/>
+                    <a:stretch>
+                      <a:fillRect/>
+                    </a:stretch>
+                  </pic:blipFill>
+                  <pic:spPr>
+                    <a:xfrm>
+                      <a:off x="0" y="0"/>
+                      <a:ext cx="4953691" cy="1952898"/>
+                    </a:xfrm>
+                    <a:prstGeom prst="rect">
+                      <a:avLst/>
+                    </a:prstGeom>
+                  </pic:spPr>
+                </pic:pic>
+              </a:graphicData>
+            </a:graphic>
+          </wp:inline>
+        </w:drawing>
+      </w:r>
+    </w:p>
+    <w:p>
+      <w:pPr>
+        <w:rPr>
+          <w:sz w:val="40"/>
+          <w:szCs w:val="40"/>
+        </w:rPr>
+      </w:pPr>
     </w:p>
     <w:sectPr>
       <w:pgSz w:w="12240" w:h="15840"/>
@@ -367,7 +1153,7 @@
 </file>
 
 <file path=word/styles.xml><?xml version="1.0" encoding="utf-8"?>
-<w:styles xmlns:mc="http://schemas.openxmlformats.org/markup-compatibility/2006" xmlns:r="http://schemas.openxmlformats.org/officeDocument/2006/relationships" xmlns:w="http://schemas.openxmlformats.org/wordprocessingml/2006/main" xmlns:w14="http://schemas.microsoft.com/office/word/2010/wordml" xmlns:w15="http://schemas.microsoft.com/office/word/2012/wordml" xmlns:w16se="http://schemas.microsoft.com/office/word/2015/wordml/symex" mc:Ignorable="w14 w15 w16se">
+<w:styles xmlns:mc="http://schemas.openxmlformats.org/markup-compatibility/2006" xmlns:r="http://schemas.openxmlformats.org/officeDocument/2006/relationships" xmlns:w="http://schemas.openxmlformats.org/wordprocessingml/2006/main" xmlns:w14="http://schemas.microsoft.com/office/word/2010/wordml" xmlns:w15="http://schemas.microsoft.com/office/word/2012/wordml" xmlns:w16cex="http://schemas.microsoft.com/office/word/2018/wordml/cex" xmlns:w16cid="http://schemas.microsoft.com/office/word/2016/wordml/cid" xmlns:w16="http://schemas.microsoft.com/office/word/2018/wordml" xmlns:w16du="http://schemas.microsoft.com/office/word/2023/wordml/word16du" xmlns:w16sdtdh="http://schemas.microsoft.com/office/word/2020/wordml/sdtdatahash" xmlns:w16sdtfl="http://schemas.microsoft.com/office/word/2024/wordml/sdtformatlock" xmlns:w16se="http://schemas.microsoft.com/office/word/2015/wordml/symex" mc:Ignorable="w14 w15 w16se w16cid w16 w16cex w16sdtdh w16sdtfl w16du">
   <w:docDefaults>
     <w:rPrDefault>
       <w:rPr>
@@ -385,7 +1171,7 @@
       </w:pPr>
     </w:pPrDefault>
   </w:docDefaults>
-  <w:latentStyles w:defLockedState="0" w:defUIPriority="99" w:defSemiHidden="0" w:defUnhideWhenUsed="0" w:defQFormat="0" w:count="371">
+  <w:latentStyles w:defLockedState="0" w:defUIPriority="99" w:defSemiHidden="0" w:defUnhideWhenUsed="0" w:defQFormat="0" w:count="376">
     <w:lsdException w:name="Normal" w:uiPriority="0" w:qFormat="1"/>
     <w:lsdException w:name="heading 1" w:uiPriority="9" w:qFormat="1"/>
     <w:lsdException w:name="heading 2" w:semiHidden="1" w:uiPriority="9" w:unhideWhenUsed="1" w:qFormat="1"/>
@@ -757,6 +1543,11 @@
     <w:lsdException w:name="List Table 5 Dark Accent 6" w:uiPriority="50"/>
     <w:lsdException w:name="List Table 6 Colorful Accent 6" w:uiPriority="51"/>
     <w:lsdException w:name="List Table 7 Colorful Accent 6" w:uiPriority="52"/>
+    <w:lsdException w:name="Mention" w:semiHidden="1" w:unhideWhenUsed="1"/>
+    <w:lsdException w:name="Smart Hyperlink" w:semiHidden="1" w:unhideWhenUsed="1"/>
+    <w:lsdException w:name="Hashtag" w:semiHidden="1" w:unhideWhenUsed="1"/>
+    <w:lsdException w:name="Unresolved Mention" w:semiHidden="1" w:unhideWhenUsed="1"/>
+    <w:lsdException w:name="Smart Link" w:semiHidden="1" w:unhideWhenUsed="1"/>
   </w:latentStyles>
   <w:style w:type="paragraph" w:default="1" w:styleId="Normal">
     <w:name w:val="Normal"/>

</xml_diff>

<commit_message>
Ultimate React Course update section 6
</commit_message>
<xml_diff>
--- a/UltimateReactCourse/Document/1.docx
+++ b/UltimateReactCourse/Document/1.docx
@@ -167,17 +167,8 @@
           <w:sz w:val="40"/>
           <w:szCs w:val="40"/>
         </w:rPr>
-        <w:t>+Output/ check Prettier/</w:t>
-      </w:r>
-      <w:proofErr w:type="spellStart"/>
-      <w:r>
-        <w:rPr>
-          <w:sz w:val="40"/>
-          <w:szCs w:val="40"/>
-        </w:rPr>
-        <w:t>ESLint</w:t>
-      </w:r>
-      <w:proofErr w:type="spellEnd"/>
+        <w:t>+Output/ check Prettier/ESLint</w:t>
+      </w:r>
     </w:p>
     <w:p>
       <w:pPr>
@@ -489,6 +480,7 @@
       </w:pPr>
       <w:r>
         <w:rPr>
+          <w:noProof/>
           <w:sz w:val="40"/>
           <w:szCs w:val="40"/>
         </w:rPr>
@@ -538,6 +530,7 @@
       </w:pPr>
       <w:r>
         <w:rPr>
+          <w:noProof/>
           <w:sz w:val="40"/>
           <w:szCs w:val="40"/>
         </w:rPr>
@@ -603,6 +596,7 @@
       </w:pPr>
       <w:r>
         <w:rPr>
+          <w:noProof/>
           <w:sz w:val="40"/>
           <w:szCs w:val="40"/>
         </w:rPr>
@@ -652,6 +646,7 @@
       </w:pPr>
       <w:r>
         <w:rPr>
+          <w:noProof/>
           <w:sz w:val="40"/>
           <w:szCs w:val="40"/>
         </w:rPr>
@@ -716,6 +711,7 @@
       </w:pPr>
       <w:r>
         <w:rPr>
+          <w:noProof/>
           <w:sz w:val="40"/>
           <w:szCs w:val="40"/>
         </w:rPr>
@@ -781,6 +777,7 @@
       </w:pPr>
       <w:r>
         <w:rPr>
+          <w:noProof/>
           <w:sz w:val="40"/>
           <w:szCs w:val="40"/>
         </w:rPr>
@@ -845,6 +842,7 @@
       </w:pPr>
       <w:r>
         <w:rPr>
+          <w:noProof/>
           <w:sz w:val="40"/>
           <w:szCs w:val="40"/>
         </w:rPr>
@@ -894,6 +892,7 @@
       </w:pPr>
       <w:r>
         <w:rPr>
+          <w:noProof/>
           <w:sz w:val="40"/>
           <w:szCs w:val="40"/>
         </w:rPr>
@@ -959,6 +958,7 @@
       </w:pPr>
       <w:r>
         <w:rPr>
+          <w:noProof/>
           <w:sz w:val="40"/>
           <w:szCs w:val="40"/>
         </w:rPr>
@@ -1026,74 +1026,34 @@
           <w:sz w:val="40"/>
           <w:szCs w:val="40"/>
         </w:rPr>
-        <w:t>&lt;&gt;&lt;&gt; or &lt;</w:t>
-      </w:r>
-      <w:proofErr w:type="spellStart"/>
-      <w:r>
-        <w:rPr>
-          <w:sz w:val="40"/>
-          <w:szCs w:val="40"/>
-        </w:rPr>
-        <w:t>React.Fragment</w:t>
-      </w:r>
-      <w:proofErr w:type="spellEnd"/>
-      <w:r>
-        <w:rPr>
-          <w:sz w:val="40"/>
-          <w:szCs w:val="40"/>
-        </w:rPr>
-        <w:t>&gt;&lt;/</w:t>
-      </w:r>
-      <w:proofErr w:type="spellStart"/>
-      <w:r>
-        <w:rPr>
-          <w:sz w:val="40"/>
-          <w:szCs w:val="40"/>
-        </w:rPr>
-        <w:t>React.Fragment</w:t>
-      </w:r>
-      <w:proofErr w:type="spellEnd"/>
-      <w:r>
-        <w:rPr>
-          <w:sz w:val="40"/>
-          <w:szCs w:val="40"/>
-        </w:rPr>
-        <w:t xml:space="preserve">&gt; </w:t>
-      </w:r>
-    </w:p>
-    <w:p>
-      <w:pPr>
-        <w:rPr>
-          <w:sz w:val="40"/>
-          <w:szCs w:val="40"/>
-        </w:rPr>
-      </w:pPr>
-      <w:r>
-        <w:rPr>
-          <w:sz w:val="40"/>
-          <w:szCs w:val="40"/>
-        </w:rPr>
-        <w:t xml:space="preserve">-Set classes and text </w:t>
-      </w:r>
-      <w:proofErr w:type="spellStart"/>
-      <w:r>
-        <w:rPr>
-          <w:sz w:val="40"/>
-          <w:szCs w:val="40"/>
-        </w:rPr>
-        <w:t>conditionaly</w:t>
-      </w:r>
-      <w:proofErr w:type="spellEnd"/>
-    </w:p>
-    <w:p>
-      <w:pPr>
-        <w:rPr>
-          <w:sz w:val="40"/>
-          <w:szCs w:val="40"/>
-        </w:rPr>
-      </w:pPr>
-      <w:r>
-        <w:rPr>
+        <w:t xml:space="preserve">&lt;&gt;&lt;&gt; or &lt;React.Fragment&gt;&lt;/React.Fragment&gt; </w:t>
+      </w:r>
+    </w:p>
+    <w:p>
+      <w:pPr>
+        <w:rPr>
+          <w:sz w:val="40"/>
+          <w:szCs w:val="40"/>
+        </w:rPr>
+      </w:pPr>
+      <w:r>
+        <w:rPr>
+          <w:sz w:val="40"/>
+          <w:szCs w:val="40"/>
+        </w:rPr>
+        <w:t>-Set classes and text conditionaly</w:t>
+      </w:r>
+    </w:p>
+    <w:p>
+      <w:pPr>
+        <w:rPr>
+          <w:sz w:val="40"/>
+          <w:szCs w:val="40"/>
+        </w:rPr>
+      </w:pPr>
+      <w:r>
+        <w:rPr>
+          <w:noProof/>
           <w:sz w:val="40"/>
           <w:szCs w:val="40"/>
         </w:rPr>
@@ -1141,6 +1101,63 @@
           <w:szCs w:val="40"/>
         </w:rPr>
       </w:pPr>
+      <w:r>
+        <w:rPr>
+          <w:sz w:val="40"/>
+          <w:szCs w:val="40"/>
+        </w:rPr>
+        <w:t>-useState(): create state variable</w:t>
+      </w:r>
+    </w:p>
+    <w:p>
+      <w:pPr>
+        <w:rPr>
+          <w:sz w:val="40"/>
+          <w:szCs w:val="40"/>
+        </w:rPr>
+      </w:pPr>
+      <w:r>
+        <w:rPr>
+          <w:sz w:val="40"/>
+          <w:szCs w:val="40"/>
+        </w:rPr>
+        <w:lastRenderedPageBreak/>
+        <w:drawing>
+          <wp:inline distT="0" distB="0" distL="0" distR="0" wp14:anchorId="46A4B8A0" wp14:editId="4BC8C09D">
+            <wp:extent cx="2829320" cy="1800476"/>
+            <wp:effectExtent l="0" t="0" r="9525" b="9525"/>
+            <wp:docPr id="759981727" name="Picture 1" descr="A screen shot of a computer program&#10;&#10;AI-generated content may be incorrect."/>
+            <wp:cNvGraphicFramePr>
+              <a:graphicFrameLocks xmlns:a="http://schemas.openxmlformats.org/drawingml/2006/main" noChangeAspect="1"/>
+            </wp:cNvGraphicFramePr>
+            <a:graphic xmlns:a="http://schemas.openxmlformats.org/drawingml/2006/main">
+              <a:graphicData uri="http://schemas.openxmlformats.org/drawingml/2006/picture">
+                <pic:pic xmlns:pic="http://schemas.openxmlformats.org/drawingml/2006/picture">
+                  <pic:nvPicPr>
+                    <pic:cNvPr id="759981727" name="Picture 1" descr="A screen shot of a computer program&#10;&#10;AI-generated content may be incorrect."/>
+                    <pic:cNvPicPr/>
+                  </pic:nvPicPr>
+                  <pic:blipFill>
+                    <a:blip r:embed="rId20"/>
+                    <a:stretch>
+                      <a:fillRect/>
+                    </a:stretch>
+                  </pic:blipFill>
+                  <pic:spPr>
+                    <a:xfrm>
+                      <a:off x="0" y="0"/>
+                      <a:ext cx="2829320" cy="1800476"/>
+                    </a:xfrm>
+                    <a:prstGeom prst="rect">
+                      <a:avLst/>
+                    </a:prstGeom>
+                  </pic:spPr>
+                </pic:pic>
+              </a:graphicData>
+            </a:graphic>
+          </wp:inline>
+        </w:drawing>
+      </w:r>
     </w:p>
     <w:sectPr>
       <w:pgSz w:w="12240" w:h="15840"/>

</xml_diff>

<commit_message>
Ultimate React Course: complete Section 7
</commit_message>
<xml_diff>
--- a/UltimateReactCourse/Document/1.docx
+++ b/UltimateReactCourse/Document/1.docx
@@ -1118,6 +1118,7 @@
       </w:pPr>
       <w:r>
         <w:rPr>
+          <w:noProof/>
           <w:sz w:val="40"/>
           <w:szCs w:val="40"/>
         </w:rPr>
@@ -1147,6 +1148,69 @@
                     <a:xfrm>
                       <a:off x="0" y="0"/>
                       <a:ext cx="2829320" cy="1800476"/>
+                    </a:xfrm>
+                    <a:prstGeom prst="rect">
+                      <a:avLst/>
+                    </a:prstGeom>
+                  </pic:spPr>
+                </pic:pic>
+              </a:graphicData>
+            </a:graphic>
+          </wp:inline>
+        </w:drawing>
+      </w:r>
+    </w:p>
+    <w:p>
+      <w:pPr>
+        <w:rPr>
+          <w:sz w:val="40"/>
+          <w:szCs w:val="40"/>
+        </w:rPr>
+      </w:pPr>
+      <w:r>
+        <w:rPr>
+          <w:sz w:val="40"/>
+          <w:szCs w:val="40"/>
+        </w:rPr>
+        <w:t>-Build a Form and handle submissions</w:t>
+      </w:r>
+    </w:p>
+    <w:p>
+      <w:pPr>
+        <w:rPr>
+          <w:sz w:val="40"/>
+          <w:szCs w:val="40"/>
+        </w:rPr>
+      </w:pPr>
+      <w:r>
+        <w:rPr>
+          <w:noProof/>
+        </w:rPr>
+        <w:drawing>
+          <wp:inline distT="0" distB="0" distL="0" distR="0" wp14:anchorId="6172A31A" wp14:editId="1707271C">
+            <wp:extent cx="3194174" cy="2448045"/>
+            <wp:effectExtent l="0" t="0" r="6350" b="9525"/>
+            <wp:docPr id="1045843775" name="Picture 1" descr="A computer screen shot of a program code&#10;&#10;AI-generated content may be incorrect."/>
+            <wp:cNvGraphicFramePr>
+              <a:graphicFrameLocks xmlns:a="http://schemas.openxmlformats.org/drawingml/2006/main" noChangeAspect="1"/>
+            </wp:cNvGraphicFramePr>
+            <a:graphic xmlns:a="http://schemas.openxmlformats.org/drawingml/2006/main">
+              <a:graphicData uri="http://schemas.openxmlformats.org/drawingml/2006/picture">
+                <pic:pic xmlns:pic="http://schemas.openxmlformats.org/drawingml/2006/picture">
+                  <pic:nvPicPr>
+                    <pic:cNvPr id="1045843775" name="Picture 1" descr="A computer screen shot of a program code&#10;&#10;AI-generated content may be incorrect."/>
+                    <pic:cNvPicPr/>
+                  </pic:nvPicPr>
+                  <pic:blipFill>
+                    <a:blip r:embed="rId21"/>
+                    <a:stretch>
+                      <a:fillRect/>
+                    </a:stretch>
+                  </pic:blipFill>
+                  <pic:spPr>
+                    <a:xfrm>
+                      <a:off x="0" y="0"/>
+                      <a:ext cx="3196987" cy="2450201"/>
                     </a:xfrm>
                     <a:prstGeom prst="rect">
                       <a:avLst/>

</xml_diff>